<commit_message>
change in document file
</commit_message>
<xml_diff>
--- a/Garage.docx
+++ b/Garage.docx
@@ -209,13 +209,19 @@
         </w:tabs>
         <w:spacing w:after="0" w:line="240" w:lineRule="auto"/>
         <w:rPr>
+          <w:lang w:val="en-GB"/>
+        </w:rPr>
+      </w:pPr>
+      <w:r>
+        <w:rPr>
           <w:rFonts w:ascii="Courier New" w:eastAsia="Times New Roman" w:hAnsi="Courier New" w:cs="Courier New"/>
           <w:color w:val="000000"/>
           <w:sz w:val="20"/>
           <w:szCs w:val="20"/>
           <w:lang w:val="en-GB" w:eastAsia="nl-NL"/>
         </w:rPr>
-      </w:pPr>
+        <w:t xml:space="preserve">First Screen : All cars all display with few details </w:t>
+      </w:r>
       <w:r>
         <w:rPr>
           <w:rFonts w:ascii="Courier New" w:eastAsia="Times New Roman" w:hAnsi="Courier New" w:cs="Courier New"/>
@@ -224,55 +230,8 @@
           <w:szCs w:val="20"/>
           <w:lang w:val="en-GB" w:eastAsia="nl-NL"/>
         </w:rPr>
-        <w:t xml:space="preserve">First Screen : All cars all display with few details </w:t>
-      </w:r>
-      <w:r>
-        <w:rPr>
-          <w:rFonts w:ascii="Courier New" w:eastAsia="Times New Roman" w:hAnsi="Courier New" w:cs="Courier New"/>
-          <w:color w:val="000000"/>
-          <w:sz w:val="20"/>
-          <w:szCs w:val="20"/>
-          <w:lang w:val="en-GB" w:eastAsia="nl-NL"/>
-        </w:rPr>
         <w:t>on screen.</w:t>
       </w:r>
-    </w:p>
-    <w:p>
-      <w:pPr>
-        <w:tabs>
-          <w:tab w:val="left" w:pos="916"/>
-          <w:tab w:val="left" w:pos="1832"/>
-          <w:tab w:val="left" w:pos="2748"/>
-          <w:tab w:val="left" w:pos="3664"/>
-          <w:tab w:val="left" w:pos="4580"/>
-          <w:tab w:val="left" w:pos="5496"/>
-          <w:tab w:val="left" w:pos="6412"/>
-          <w:tab w:val="left" w:pos="7328"/>
-          <w:tab w:val="left" w:pos="8244"/>
-          <w:tab w:val="left" w:pos="9160"/>
-          <w:tab w:val="left" w:pos="10076"/>
-          <w:tab w:val="left" w:pos="10992"/>
-          <w:tab w:val="left" w:pos="11908"/>
-          <w:tab w:val="left" w:pos="12824"/>
-          <w:tab w:val="left" w:pos="13740"/>
-          <w:tab w:val="left" w:pos="14656"/>
-        </w:tabs>
-        <w:spacing w:after="0" w:line="240" w:lineRule="auto"/>
-        <w:rPr>
-          <w:rFonts w:ascii="Courier New" w:eastAsia="Times New Roman" w:hAnsi="Courier New" w:cs="Courier New"/>
-          <w:color w:val="000000"/>
-          <w:sz w:val="20"/>
-          <w:szCs w:val="20"/>
-          <w:lang w:val="en-GB" w:eastAsia="nl-NL"/>
-        </w:rPr>
-      </w:pPr>
-    </w:p>
-    <w:p>
-      <w:pPr>
-        <w:rPr>
-          <w:lang w:val="en-GB"/>
-        </w:rPr>
-      </w:pPr>
     </w:p>
     <w:p>
       <w:r>
@@ -392,16 +351,21 @@
       </w:pPr>
     </w:p>
     <w:p>
+      <w:pPr>
+        <w:rPr>
+          <w:lang w:val="en-GB"/>
+        </w:rPr>
+      </w:pPr>
       <w:r>
         <w:rPr>
           <w:noProof/>
           <w:lang w:eastAsia="nl-NL"/>
         </w:rPr>
         <w:drawing>
-          <wp:inline distT="0" distB="0" distL="0" distR="0" wp14:anchorId="42CDA32B" wp14:editId="3C686E81">
-            <wp:extent cx="5760720" cy="2270125"/>
+          <wp:inline distT="0" distB="0" distL="0" distR="0" wp14:anchorId="13D3A2CD" wp14:editId="20F27A68">
+            <wp:extent cx="5760720" cy="2555875"/>
             <wp:effectExtent l="0" t="0" r="0" b="0"/>
-            <wp:docPr id="2" name="Picture 2"/>
+            <wp:docPr id="3" name="Picture 3"/>
             <wp:cNvGraphicFramePr>
               <a:graphicFrameLocks xmlns:a="http://schemas.openxmlformats.org/drawingml/2006/main" noChangeAspect="1"/>
             </wp:cNvGraphicFramePr>
@@ -421,7 +385,7 @@
                   <pic:spPr>
                     <a:xfrm>
                       <a:off x="0" y="0"/>
-                      <a:ext cx="5760720" cy="2270125"/>
+                      <a:ext cx="5760720" cy="2555875"/>
                     </a:xfrm>
                     <a:prstGeom prst="rect">
                       <a:avLst/>
@@ -463,9 +427,9 @@
         </w:rPr>
         <w:drawing>
           <wp:inline distT="0" distB="0" distL="0" distR="0">
-            <wp:extent cx="5753100" cy="2495550"/>
+            <wp:extent cx="5753100" cy="2552700"/>
             <wp:effectExtent l="0" t="0" r="0" b="0"/>
-            <wp:docPr id="5" name="Picture 5"/>
+            <wp:docPr id="4" name="Picture 4"/>
             <wp:cNvGraphicFramePr>
               <a:graphicFrameLocks xmlns:a="http://schemas.openxmlformats.org/drawingml/2006/main" noChangeAspect="1"/>
             </wp:cNvGraphicFramePr>
@@ -479,7 +443,7 @@
                     </pic:cNvPicPr>
                   </pic:nvPicPr>
                   <pic:blipFill>
-                    <a:blip r:embed="rId7">
+                    <a:blip r:embed="rId7" cstate="print">
                       <a:extLst>
                         <a:ext uri="{28A0092B-C50C-407E-A947-70E740481C1C}">
                           <a14:useLocalDpi xmlns:a14="http://schemas.microsoft.com/office/drawing/2010/main" val="0"/>
@@ -494,7 +458,7 @@
                   <pic:spPr bwMode="auto">
                     <a:xfrm>
                       <a:off x="0" y="0"/>
-                      <a:ext cx="5753100" cy="2495550"/>
+                      <a:ext cx="5753100" cy="2552700"/>
                     </a:xfrm>
                     <a:prstGeom prst="rect">
                       <a:avLst/>
@@ -743,14 +707,7 @@
           <w:rFonts w:ascii="Segoe UI" w:hAnsi="Segoe UI" w:cs="Segoe UI"/>
           <w:color w:val="24292E"/>
         </w:rPr>
-        <w:t xml:space="preserve">Technology: HTML, </w:t>
-      </w:r>
-      <w:r>
-        <w:rPr>
-          <w:rFonts w:ascii="Segoe UI" w:hAnsi="Segoe UI" w:cs="Segoe UI"/>
-          <w:color w:val="24292E"/>
-        </w:rPr>
-        <w:t xml:space="preserve"> CSS, Angular-8</w:t>
+        <w:t>Technology: HTML,  CSS, Angular-8</w:t>
       </w:r>
     </w:p>
     <w:p>
@@ -784,6 +741,7 @@
           <w:i w:val="0"/>
           <w:iCs w:val="0"/>
           <w:color w:val="24292E"/>
+          <w:lang w:val="en-GB"/>
         </w:rPr>
       </w:pPr>
       <w:r>
@@ -792,17 +750,9 @@
           <w:i w:val="0"/>
           <w:iCs w:val="0"/>
           <w:color w:val="24292E"/>
-        </w:rPr>
-        <w:t>This Projects covers all fundamentals of Angular</w:t>
-      </w:r>
-      <w:r>
-        <w:rPr>
-          <w:rFonts w:ascii="Segoe UI" w:eastAsiaTheme="minorHAnsi" w:hAnsi="Segoe UI" w:cs="Segoe UI"/>
-          <w:i w:val="0"/>
-          <w:iCs w:val="0"/>
-          <w:color w:val="24292E"/>
-        </w:rPr>
-        <w:t xml:space="preserve"> and spring boot </w:t>
+          <w:lang w:val="en-GB"/>
+        </w:rPr>
+        <w:t xml:space="preserve">This Projects covers all fundamentals of Angular and spring boot </w:t>
       </w:r>
     </w:p>
     <w:p>
@@ -1131,8 +1081,6 @@
           <w:lang w:val="en-GB"/>
         </w:rPr>
       </w:pPr>
-      <w:bookmarkStart w:id="0" w:name="_GoBack"/>
-      <w:bookmarkEnd w:id="0"/>
       <w:r>
         <w:rPr>
           <w:b/>
@@ -1206,15 +1154,7 @@
           <w:color w:val="24292E"/>
           <w:lang w:val="en-GB"/>
         </w:rPr>
-        <w:t>git clone</w:t>
-      </w:r>
-      <w:r>
-        <w:rPr>
-          <w:rFonts w:ascii="Segoe UI" w:hAnsi="Segoe UI" w:cs="Segoe UI"/>
-          <w:color w:val="24292E"/>
-          <w:lang w:val="en-GB"/>
-        </w:rPr>
-        <w:t xml:space="preserve"> from </w:t>
+        <w:t xml:space="preserve">git clone from </w:t>
       </w:r>
       <w:proofErr w:type="spellStart"/>
       <w:r>
@@ -1316,23 +1256,7 @@
           <w:color w:val="24292E"/>
           <w:lang w:val="en-GB"/>
         </w:rPr>
-        <w:t xml:space="preserve">run </w:t>
-      </w:r>
-      <w:r>
-        <w:rPr>
-          <w:rFonts w:ascii="Segoe UI" w:hAnsi="Segoe UI" w:cs="Segoe UI"/>
-          <w:color w:val="24292E"/>
-          <w:lang w:val="en-GB"/>
-        </w:rPr>
-        <w:t xml:space="preserve"> </w:t>
-      </w:r>
-      <w:r>
-        <w:rPr>
-          <w:rFonts w:ascii="Segoe UI" w:hAnsi="Segoe UI" w:cs="Segoe UI"/>
-          <w:color w:val="24292E"/>
-          <w:lang w:val="en-GB"/>
-        </w:rPr>
-        <w:t>ng serve</w:t>
+        <w:t>run  ng serve</w:t>
       </w:r>
     </w:p>
     <w:p>
@@ -1512,16 +1436,7 @@
           <w:shd w:val="clear" w:color="auto" w:fill="FFFFFF"/>
           <w:lang w:val="en-GB"/>
         </w:rPr>
-        <w:t>SpringBootGarageApplication</w:t>
-      </w:r>
-      <w:r>
-        <w:rPr>
-          <w:rFonts w:ascii="Segoe UI" w:hAnsi="Segoe UI" w:cs="Segoe UI"/>
-          <w:color w:val="24292E"/>
-          <w:shd w:val="clear" w:color="auto" w:fill="FFFFFF"/>
-          <w:lang w:val="en-GB"/>
-        </w:rPr>
-        <w:t>.you</w:t>
+        <w:t>SpringBootGarageApplication.you</w:t>
       </w:r>
       <w:proofErr w:type="spellEnd"/>
       <w:r>
@@ -1712,6 +1627,8 @@
           <w:lang w:val="en-GB"/>
         </w:rPr>
       </w:pPr>
+      <w:bookmarkStart w:id="0" w:name="_GoBack"/>
+      <w:bookmarkEnd w:id="0"/>
     </w:p>
     <w:sectPr>
       <w:pgSz w:w="11906" w:h="16838"/>

</xml_diff>